<commit_message>
SDPOIDocxView.replaceParagraph runsText.contains("}") changed to openTagCountIsEqualCloseTagCount
</commit_message>
<xml_diff>
--- a/src/main/resources/docx/template.docx
+++ b/src/main/resources/docx/template.docx
@@ -42,16 +42,7 @@
           <w:b/>
           <w:lang w:val="en-US"/>
         </w:rPr>
-        <w:t>$</w:t>
-      </w:r>
-      <w:bookmarkStart w:id="0" w:name="_GoBack"/>
-      <w:bookmarkEnd w:id="0"/>
-      <w:r>
-        <w:rPr>
-          <w:b/>
-          <w:lang w:val="en-US"/>
-        </w:rPr>
-        <w:t>{world}</w:t>
+        <w:t>${world}</w:t>
       </w:r>
       <w:r>
         <w:rPr>
@@ -81,10 +72,10 @@
         <w:tblLook w:val="04A0" w:firstRow="1" w:lastRow="0" w:firstColumn="1" w:lastColumn="0" w:noHBand="0" w:noVBand="1"/>
       </w:tblPr>
       <w:tblGrid>
-        <w:gridCol w:w="2334"/>
-        <w:gridCol w:w="2335"/>
-        <w:gridCol w:w="2335"/>
-        <w:gridCol w:w="2335"/>
+        <w:gridCol w:w="1728"/>
+        <w:gridCol w:w="1936"/>
+        <w:gridCol w:w="3946"/>
+        <w:gridCol w:w="1729"/>
       </w:tblGrid>
       <w:tr>
         <w:tc>
@@ -277,6 +268,56 @@
                 <w:lang w:val="en-US"/>
               </w:rPr>
             </w:pPr>
+            <w:r>
+              <w:rPr>
+                <w:lang w:val="en-US"/>
+              </w:rPr>
+              <w:t>${</w:t>
+            </w:r>
+            <w:r>
+              <w:rPr>
+                <w:lang w:val="en-US"/>
+              </w:rPr>
+              <w:t>together</w:t>
+            </w:r>
+            <w:proofErr w:type="gramStart"/>
+            <w:r>
+              <w:rPr>
+                <w:lang w:val="en-US"/>
+              </w:rPr>
+              <w:t>1}$</w:t>
+            </w:r>
+            <w:proofErr w:type="gramEnd"/>
+            <w:r>
+              <w:rPr>
+                <w:lang w:val="en-US"/>
+              </w:rPr>
+              <w:t>{</w:t>
+            </w:r>
+            <w:r>
+              <w:rPr>
+                <w:lang w:val="en-US"/>
+              </w:rPr>
+              <w:t>together</w:t>
+            </w:r>
+            <w:r>
+              <w:rPr>
+                <w:lang w:val="en-US"/>
+              </w:rPr>
+              <w:t>2}${</w:t>
+            </w:r>
+            <w:r>
+              <w:rPr>
+                <w:lang w:val="en-US"/>
+              </w:rPr>
+              <w:t>together</w:t>
+            </w:r>
+            <w:r>
+              <w:rPr>
+                <w:lang w:val="en-US"/>
+              </w:rPr>
+              <w:t>3}</w:t>
+            </w:r>
           </w:p>
         </w:tc>
         <w:tc>
@@ -323,7 +364,7 @@
     </w:rPrDefault>
     <w:pPrDefault/>
   </w:docDefaults>
-  <w:latentStyles w:defLockedState="0" w:defUIPriority="99" w:defSemiHidden="0" w:defUnhideWhenUsed="0" w:defQFormat="0" w:count="375">
+  <w:latentStyles w:defLockedState="0" w:defUIPriority="99" w:defSemiHidden="0" w:defUnhideWhenUsed="0" w:defQFormat="0" w:count="376">
     <w:lsdException w:name="Normal" w:uiPriority="0" w:qFormat="1"/>
     <w:lsdException w:name="heading 1" w:uiPriority="9" w:qFormat="1"/>
     <w:lsdException w:name="heading 2" w:semiHidden="1" w:uiPriority="9" w:unhideWhenUsed="1" w:qFormat="1"/>
@@ -697,6 +738,7 @@
     <w:lsdException w:name="List Table 7 Colorful Accent 6" w:uiPriority="52"/>
     <w:lsdException w:name="Mention" w:semiHidden="1" w:unhideWhenUsed="1"/>
     <w:lsdException w:name="Smart Hyperlink" w:semiHidden="1" w:unhideWhenUsed="1"/>
+    <w:lsdException w:name="Smart Link" w:semiHidden="1" w:unhideWhenUsed="1"/>
   </w:latentStyles>
   <w:style w:type="paragraph" w:default="1" w:styleId="a">
     <w:name w:val="Normal"/>

</xml_diff>